<commit_message>
Comments are now supported in template files.
</commit_message>
<xml_diff>
--- a/examples/templates/EmploymentContractTemplate.docx
+++ b/examples/templates/EmploymentContractTemplate.docx
@@ -105,13 +105,29 @@
           <w:b/>
           <w:lang w:val="en-US"/>
         </w:rPr>
-        <w:t xml:space="preserve">${Mr_Mrs} </w:t>
-      </w:r>
+        <w:t>${</w:t>
+      </w:r>
+      <w:proofErr w:type="spellStart"/>
       <w:r>
         <w:rPr>
           <w:b/>
           <w:lang w:val="en-US"/>
         </w:rPr>
+        <w:t>Mr_Mrs</w:t>
+      </w:r>
+      <w:proofErr w:type="spellEnd"/>
+      <w:r>
+        <w:rPr>
+          <w:b/>
+          <w:lang w:val="en-US"/>
+        </w:rPr>
+        <w:t xml:space="preserve">} </w:t>
+      </w:r>
+      <w:r>
+        <w:rPr>
+          <w:b/>
+          <w:lang w:val="en-US"/>
+        </w:rPr>
         <w:t>${</w:t>
       </w:r>
       <w:r>
@@ -226,7 +242,21 @@
         <w:rPr>
           <w:lang w:val="en"/>
         </w:rPr>
-        <w:t>${he_she}</w:t>
+        <w:t>${</w:t>
+      </w:r>
+      <w:proofErr w:type="spellStart"/>
+      <w:r>
+        <w:rPr>
+          <w:lang w:val="en"/>
+        </w:rPr>
+        <w:t>he_she</w:t>
+      </w:r>
+      <w:proofErr w:type="spellEnd"/>
+      <w:r>
+        <w:rPr>
+          <w:lang w:val="en"/>
+        </w:rPr>
+        <w:t>}</w:t>
       </w:r>
       <w:r>
         <w:rPr>
@@ -286,13 +316,43 @@
           <w:b/>
           <w:lang w:val="en"/>
         </w:rPr>
-        <w:t>${Mr_Mrs} ${Employee}</w:t>
-      </w:r>
-      <w:r>
-        <w:rPr>
-          <w:lang w:val="en"/>
-        </w:rPr>
-        <w:t xml:space="preserve"> will give ${his_her} best.</w:t>
+        <w:t>${</w:t>
+      </w:r>
+      <w:proofErr w:type="spellStart"/>
+      <w:r>
+        <w:rPr>
+          <w:b/>
+          <w:lang w:val="en"/>
+        </w:rPr>
+        <w:t>Mr_Mrs</w:t>
+      </w:r>
+      <w:proofErr w:type="spellEnd"/>
+      <w:r>
+        <w:rPr>
+          <w:b/>
+          <w:lang w:val="en"/>
+        </w:rPr>
+        <w:t>} ${Employee}</w:t>
+      </w:r>
+      <w:r>
+        <w:rPr>
+          <w:lang w:val="en"/>
+        </w:rPr>
+        <w:t xml:space="preserve"> will give ${</w:t>
+      </w:r>
+      <w:proofErr w:type="spellStart"/>
+      <w:r>
+        <w:rPr>
+          <w:lang w:val="en"/>
+        </w:rPr>
+        <w:t>his_her</w:t>
+      </w:r>
+      <w:proofErr w:type="spellEnd"/>
+      <w:r>
+        <w:rPr>
+          <w:lang w:val="en"/>
+        </w:rPr>
+        <w:t>} best.</w:t>
       </w:r>
       <w:r>
         <w:rPr>
@@ -304,26 +364,68 @@
         <w:rPr>
           <w:lang w:val="en"/>
         </w:rPr>
-        <w:t>${He_She} will join us</w:t>
-      </w:r>
-      <w:r>
-        <w:rPr>
-          <w:lang w:val="en"/>
-        </w:rPr>
-        <w:t xml:space="preserve"> at ${BeginDate}.</w:t>
-      </w:r>
-    </w:p>
-    <w:p>
-      <w:pPr>
-        <w:rPr>
-          <w:lang w:val="en"/>
-        </w:rPr>
-      </w:pPr>
-      <w:r>
-        <w:rPr>
-          <w:lang w:val="en"/>
-        </w:rPr>
-        <w:t>${His_Her} profession is passion.</w:t>
+        <w:t>${</w:t>
+      </w:r>
+      <w:proofErr w:type="spellStart"/>
+      <w:r>
+        <w:rPr>
+          <w:lang w:val="en"/>
+        </w:rPr>
+        <w:t>He_She</w:t>
+      </w:r>
+      <w:proofErr w:type="spellEnd"/>
+      <w:r>
+        <w:rPr>
+          <w:lang w:val="en"/>
+        </w:rPr>
+        <w:t>} will join us</w:t>
+      </w:r>
+      <w:r>
+        <w:rPr>
+          <w:lang w:val="en"/>
+        </w:rPr>
+        <w:t xml:space="preserve"> at ${</w:t>
+      </w:r>
+      <w:proofErr w:type="spellStart"/>
+      <w:r>
+        <w:rPr>
+          <w:lang w:val="en"/>
+        </w:rPr>
+        <w:t>BeginDate</w:t>
+      </w:r>
+      <w:proofErr w:type="spellEnd"/>
+      <w:r>
+        <w:rPr>
+          <w:lang w:val="en"/>
+        </w:rPr>
+        <w:t>}.</w:t>
+      </w:r>
+    </w:p>
+    <w:p>
+      <w:pPr>
+        <w:rPr>
+          <w:lang w:val="en"/>
+        </w:rPr>
+      </w:pPr>
+      <w:r>
+        <w:rPr>
+          <w:lang w:val="en"/>
+        </w:rPr>
+        <w:t>${</w:t>
+      </w:r>
+      <w:proofErr w:type="spellStart"/>
+      <w:r>
+        <w:rPr>
+          <w:lang w:val="en"/>
+        </w:rPr>
+        <w:t>His_Her</w:t>
+      </w:r>
+      <w:proofErr w:type="spellEnd"/>
+      <w:r>
+        <w:rPr>
+          <w:lang w:val="en"/>
+        </w:rPr>
+        <w:t>} profession is passion.</w:t>
       </w:r>
     </w:p>
     <w:p>
@@ -341,13 +443,53 @@
           <w:highlight w:val="yellow"/>
           <w:lang w:val="en-US"/>
         </w:rPr>
-        <w:t>{if WeeklyHours &lt; 40}</w:t>
-      </w:r>
-      <w:r>
-        <w:rPr>
-          <w:lang w:val="en-US"/>
-        </w:rPr>
-        <w:t>Part-time work</w:t>
+        <w:t xml:space="preserve">{if </w:t>
+      </w:r>
+      <w:proofErr w:type="spellStart"/>
+      <w:r>
+        <w:rPr>
+          <w:color w:val="000000" w:themeColor="text1"/>
+          <w:sz w:val="20"/>
+          <w:szCs w:val="20"/>
+          <w:highlight w:val="yellow"/>
+          <w:lang w:val="en-US"/>
+        </w:rPr>
+        <w:t>WeeklyHours</w:t>
+      </w:r>
+      <w:proofErr w:type="spellEnd"/>
+      <w:r>
+        <w:rPr>
+          <w:color w:val="000000" w:themeColor="text1"/>
+          <w:sz w:val="20"/>
+          <w:szCs w:val="20"/>
+          <w:highlight w:val="yellow"/>
+          <w:lang w:val="en-US"/>
+        </w:rPr>
+        <w:t xml:space="preserve"> &lt; </w:t>
+      </w:r>
+      <w:proofErr w:type="gramStart"/>
+      <w:r>
+        <w:rPr>
+          <w:color w:val="000000" w:themeColor="text1"/>
+          <w:sz w:val="20"/>
+          <w:szCs w:val="20"/>
+          <w:highlight w:val="yellow"/>
+          <w:lang w:val="en-US"/>
+        </w:rPr>
+        <w:t>40}</w:t>
+      </w:r>
+      <w:r>
+        <w:rPr>
+          <w:lang w:val="en-US"/>
+        </w:rPr>
+        <w:t>Part</w:t>
+      </w:r>
+      <w:proofErr w:type="gramEnd"/>
+      <w:r>
+        <w:rPr>
+          <w:lang w:val="en-US"/>
+        </w:rPr>
+        <w:t>-time work</w:t>
       </w:r>
     </w:p>
     <w:p>
@@ -361,7 +503,23 @@
           <w:b/>
           <w:lang w:val="en-US"/>
         </w:rPr>
-        <w:t>${Mr_Mrs} ${Employee}</w:t>
+        <w:t>${</w:t>
+      </w:r>
+      <w:proofErr w:type="spellStart"/>
+      <w:r>
+        <w:rPr>
+          <w:b/>
+          <w:lang w:val="en-US"/>
+        </w:rPr>
+        <w:t>Mr_Mrs</w:t>
+      </w:r>
+      <w:proofErr w:type="spellEnd"/>
+      <w:r>
+        <w:rPr>
+          <w:b/>
+          <w:lang w:val="en-US"/>
+        </w:rPr>
+        <w:t>} ${Employee}</w:t>
       </w:r>
       <w:r>
         <w:rPr>
@@ -379,7 +537,21 @@
         <w:rPr>
           <w:lang w:val="en-US"/>
         </w:rPr>
-        <w:t>Lorem epsum est...</w:t>
+        <w:t xml:space="preserve">Lorem </w:t>
+      </w:r>
+      <w:proofErr w:type="spellStart"/>
+      <w:r>
+        <w:rPr>
+          <w:lang w:val="en-US"/>
+        </w:rPr>
+        <w:t>epsum</w:t>
+      </w:r>
+      <w:proofErr w:type="spellEnd"/>
+      <w:r>
+        <w:rPr>
+          <w:lang w:val="en-US"/>
+        </w:rPr>
+        <w:t xml:space="preserve"> est...</w:t>
       </w:r>
       <w:r>
         <w:rPr>
@@ -397,6 +569,7 @@
         </w:rPr>
         <w:t xml:space="preserve">{if </w:t>
       </w:r>
+      <w:proofErr w:type="spellStart"/>
       <w:r>
         <w:rPr>
           <w:color w:val="000000" w:themeColor="text1"/>
@@ -415,8 +588,9 @@
           <w:highlight w:val="yellow"/>
           <w:lang w:val="en-US"/>
         </w:rPr>
-        <w:t>LeaveDays &lt; 25</w:t>
-      </w:r>
+        <w:t>LeaveDays</w:t>
+      </w:r>
+      <w:proofErr w:type="spellEnd"/>
       <w:r>
         <w:rPr>
           <w:color w:val="000000" w:themeColor="text1"/>
@@ -425,13 +599,69 @@
           <w:highlight w:val="yellow"/>
           <w:lang w:val="en-US"/>
         </w:rPr>
+        <w:t xml:space="preserve"> &lt; </w:t>
+      </w:r>
+      <w:proofErr w:type="gramStart"/>
+      <w:r>
+        <w:rPr>
+          <w:color w:val="000000" w:themeColor="text1"/>
+          <w:sz w:val="20"/>
+          <w:szCs w:val="20"/>
+          <w:highlight w:val="yellow"/>
+          <w:lang w:val="en-US"/>
+        </w:rPr>
+        <w:t>25</w:t>
+      </w:r>
+      <w:r>
+        <w:rPr>
+          <w:color w:val="000000" w:themeColor="text1"/>
+          <w:sz w:val="20"/>
+          <w:szCs w:val="20"/>
+          <w:highlight w:val="yellow"/>
+          <w:lang w:val="en-US"/>
+        </w:rPr>
         <w:t>}</w:t>
       </w:r>
       <w:r>
         <w:rPr>
           <w:lang w:val="en-US"/>
         </w:rPr>
-        <w:t>${He_She} will get only ${LeaveDays} per year</w:t>
+        <w:t>$</w:t>
+      </w:r>
+      <w:proofErr w:type="gramEnd"/>
+      <w:r>
+        <w:rPr>
+          <w:lang w:val="en-US"/>
+        </w:rPr>
+        <w:t>{</w:t>
+      </w:r>
+      <w:proofErr w:type="spellStart"/>
+      <w:r>
+        <w:rPr>
+          <w:lang w:val="en-US"/>
+        </w:rPr>
+        <w:t>He_She</w:t>
+      </w:r>
+      <w:proofErr w:type="spellEnd"/>
+      <w:r>
+        <w:rPr>
+          <w:lang w:val="en-US"/>
+        </w:rPr>
+        <w:t>} will get only ${</w:t>
+      </w:r>
+      <w:proofErr w:type="spellStart"/>
+      <w:r>
+        <w:rPr>
+          <w:lang w:val="en-US"/>
+        </w:rPr>
+        <w:t>LeaveDays</w:t>
+      </w:r>
+      <w:proofErr w:type="spellEnd"/>
+      <w:r>
+        <w:rPr>
+          <w:lang w:val="en-US"/>
+        </w:rPr>
+        <w:t>} per year</w:t>
       </w:r>
       <w:r>
         <w:rPr>
@@ -463,7 +693,21 @@
         <w:rPr>
           <w:lang w:val="en-US"/>
         </w:rPr>
-        <w:t>Lorem epsum est</w:t>
+        <w:t xml:space="preserve">Lorem </w:t>
+      </w:r>
+      <w:proofErr w:type="spellStart"/>
+      <w:r>
+        <w:rPr>
+          <w:lang w:val="en-US"/>
+        </w:rPr>
+        <w:t>epsum</w:t>
+      </w:r>
+      <w:proofErr w:type="spellEnd"/>
+      <w:r>
+        <w:rPr>
+          <w:lang w:val="en-US"/>
+        </w:rPr>
+        <w:t xml:space="preserve"> est</w:t>
       </w:r>
       <w:r>
         <w:rPr>
@@ -509,24 +753,100 @@
           <w:szCs w:val="20"/>
           <w:highlight w:val="yellow"/>
         </w:rPr>
-        <w:t>{if WeeklyHours &gt;= 40}</w:t>
-      </w:r>
-      <w:r>
-        <w:t>Full-time work</w:t>
-      </w:r>
-    </w:p>
-    <w:p>
-      <w:pPr>
-        <w:rPr>
-          <w:lang w:val="en-US"/>
-        </w:rPr>
-      </w:pPr>
-      <w:r>
-        <w:rPr>
-          <w:lang w:val="en-US"/>
-        </w:rPr>
-        <w:t>${Mr_Mrs} ${Employee} works full-time with ${</w:t>
-      </w:r>
+        <w:t>{</w:t>
+      </w:r>
+      <w:proofErr w:type="spellStart"/>
+      <w:r>
+        <w:rPr>
+          <w:color w:val="000000" w:themeColor="text1"/>
+          <w:sz w:val="20"/>
+          <w:szCs w:val="20"/>
+          <w:highlight w:val="yellow"/>
+        </w:rPr>
+        <w:t>if</w:t>
+      </w:r>
+      <w:proofErr w:type="spellEnd"/>
+      <w:r>
+        <w:rPr>
+          <w:color w:val="000000" w:themeColor="text1"/>
+          <w:sz w:val="20"/>
+          <w:szCs w:val="20"/>
+          <w:highlight w:val="yellow"/>
+        </w:rPr>
+        <w:t xml:space="preserve"> </w:t>
+      </w:r>
+      <w:proofErr w:type="spellStart"/>
+      <w:r>
+        <w:rPr>
+          <w:color w:val="000000" w:themeColor="text1"/>
+          <w:sz w:val="20"/>
+          <w:szCs w:val="20"/>
+          <w:highlight w:val="yellow"/>
+        </w:rPr>
+        <w:t>WeeklyHours</w:t>
+      </w:r>
+      <w:proofErr w:type="spellEnd"/>
+      <w:r>
+        <w:rPr>
+          <w:color w:val="000000" w:themeColor="text1"/>
+          <w:sz w:val="20"/>
+          <w:szCs w:val="20"/>
+          <w:highlight w:val="yellow"/>
+        </w:rPr>
+        <w:t xml:space="preserve"> &gt;= </w:t>
+      </w:r>
+      <w:proofErr w:type="gramStart"/>
+      <w:r>
+        <w:rPr>
+          <w:color w:val="000000" w:themeColor="text1"/>
+          <w:sz w:val="20"/>
+          <w:szCs w:val="20"/>
+          <w:highlight w:val="yellow"/>
+        </w:rPr>
+        <w:t>40}</w:t>
+      </w:r>
+      <w:proofErr w:type="spellStart"/>
+      <w:r>
+        <w:t>Full</w:t>
+      </w:r>
+      <w:proofErr w:type="spellEnd"/>
+      <w:proofErr w:type="gramEnd"/>
+      <w:r>
+        <w:t xml:space="preserve">-time </w:t>
+      </w:r>
+      <w:proofErr w:type="spellStart"/>
+      <w:r>
+        <w:t>work</w:t>
+      </w:r>
+      <w:proofErr w:type="spellEnd"/>
+    </w:p>
+    <w:p>
+      <w:pPr>
+        <w:rPr>
+          <w:lang w:val="en-US"/>
+        </w:rPr>
+      </w:pPr>
+      <w:r>
+        <w:rPr>
+          <w:lang w:val="en-US"/>
+        </w:rPr>
+        <w:t>${</w:t>
+      </w:r>
+      <w:proofErr w:type="spellStart"/>
+      <w:r>
+        <w:rPr>
+          <w:lang w:val="en-US"/>
+        </w:rPr>
+        <w:t>Mr_Mrs</w:t>
+      </w:r>
+      <w:proofErr w:type="spellEnd"/>
+      <w:r>
+        <w:rPr>
+          <w:lang w:val="en-US"/>
+        </w:rPr>
+        <w:t>} ${Employee} works full-time with ${</w:t>
+      </w:r>
+      <w:proofErr w:type="spellStart"/>
       <w:r>
         <w:rPr>
           <w:lang w:val="en-US"/>
@@ -537,7 +857,21 @@
         <w:rPr>
           <w:lang w:val="en-US"/>
         </w:rPr>
-        <w:t>LeaveDays} leave-days per year</w:t>
+        <w:t>LeaveDays</w:t>
+      </w:r>
+      <w:proofErr w:type="spellEnd"/>
+      <w:r>
+        <w:rPr>
+          <w:lang w:val="en-US"/>
+        </w:rPr>
+        <w:t xml:space="preserve">} leave-days per </w:t>
+      </w:r>
+      <w:proofErr w:type="gramStart"/>
+      <w:r>
+        <w:rPr>
+          <w:lang w:val="en-US"/>
+        </w:rPr>
+        <w:t>year</w:t>
       </w:r>
       <w:r>
         <w:rPr>
@@ -554,7 +888,18 @@
           <w:highlight w:val="yellow"/>
           <w:lang w:val="en-US"/>
         </w:rPr>
-        <w:t>{endif}</w:t>
+        <w:t>{</w:t>
+      </w:r>
+      <w:proofErr w:type="gramEnd"/>
+      <w:r>
+        <w:rPr>
+          <w:color w:val="000000" w:themeColor="text1"/>
+          <w:sz w:val="20"/>
+          <w:szCs w:val="20"/>
+          <w:highlight w:val="yellow"/>
+          <w:lang w:val="en-US"/>
+        </w:rPr>
+        <w:t>endif}</w:t>
       </w:r>
     </w:p>
     <w:p>
@@ -582,9 +927,11 @@
             <w:tcW w:w="2405" w:type="dxa"/>
           </w:tcPr>
           <w:p>
+            <w:proofErr w:type="spellStart"/>
             <w:r>
               <w:t>Employee</w:t>
             </w:r>
+            <w:proofErr w:type="spellEnd"/>
           </w:p>
         </w:tc>
         <w:tc>
@@ -603,12 +950,14 @@
               </w:rPr>
               <w:t>${</w:t>
             </w:r>
+            <w:proofErr w:type="spellStart"/>
             <w:r>
               <w:rPr>
                 <w:b/>
               </w:rPr>
               <w:t>Employee</w:t>
             </w:r>
+            <w:proofErr w:type="spellEnd"/>
             <w:r>
               <w:rPr>
                 <w:b/>
@@ -624,9 +973,19 @@
             <w:tcW w:w="2405" w:type="dxa"/>
           </w:tcPr>
           <w:p>
+            <w:proofErr w:type="spellStart"/>
             <w:r>
-              <w:t>Weekly hours</w:t>
+              <w:t>Weekly</w:t>
             </w:r>
+            <w:proofErr w:type="spellEnd"/>
+            <w:r>
+              <w:t xml:space="preserve"> </w:t>
+            </w:r>
+            <w:proofErr w:type="spellStart"/>
+            <w:r>
+              <w:t>hours</w:t>
+            </w:r>
+            <w:proofErr w:type="spellEnd"/>
           </w:p>
         </w:tc>
         <w:tc>
@@ -637,9 +996,11 @@
             <w:r>
               <w:t>${</w:t>
             </w:r>
+            <w:proofErr w:type="spellStart"/>
             <w:r>
               <w:t>WeeklyHours</w:t>
             </w:r>
+            <w:proofErr w:type="spellEnd"/>
             <w:r>
               <w:t>}</w:t>
             </w:r>
@@ -652,9 +1013,27 @@
             <w:tcW w:w="2405" w:type="dxa"/>
           </w:tcPr>
           <w:p>
+            <w:proofErr w:type="spellStart"/>
             <w:r>
-              <w:t>Number of leave-days</w:t>
+              <w:t>Number</w:t>
             </w:r>
+            <w:proofErr w:type="spellEnd"/>
+            <w:r>
+              <w:t xml:space="preserve"> </w:t>
+            </w:r>
+            <w:proofErr w:type="spellStart"/>
+            <w:r>
+              <w:t>of</w:t>
+            </w:r>
+            <w:proofErr w:type="spellEnd"/>
+            <w:r>
+              <w:t xml:space="preserve"> </w:t>
+            </w:r>
+            <w:proofErr w:type="spellStart"/>
+            <w:r>
+              <w:t>leave-days</w:t>
+            </w:r>
+            <w:proofErr w:type="spellEnd"/>
           </w:p>
         </w:tc>
         <w:tc>
@@ -663,7 +1042,15 @@
           </w:tcPr>
           <w:p>
             <w:r>
-              <w:t>${NumberOfLeaveDays}</w:t>
+              <w:t>${</w:t>
+            </w:r>
+            <w:proofErr w:type="spellStart"/>
+            <w:r>
+              <w:t>NumberOfLeaveDays</w:t>
+            </w:r>
+            <w:proofErr w:type="spellEnd"/>
+            <w:r>
+              <w:t>}</w:t>
             </w:r>
           </w:p>
         </w:tc>
@@ -674,6 +1061,7 @@
       <w:pPr>
         <w:rPr>
           <w:i/>
+          <w:color w:val="00B050"/>
           <w:sz w:val="20"/>
           <w:szCs w:val="20"/>
           <w:lang w:val="en-US"/>
@@ -697,21 +1085,8 @@
           <w:szCs w:val="20"/>
           <w:lang w:val="en-US"/>
         </w:rPr>
-        <w:t xml:space="preserve"> For understanding the following, optional specification of a template definition please refer </w:t>
-      </w:r>
-      <w:hyperlink r:id="rId5" w:history="1">
-        <w:r>
-          <w:rPr>
-            <w:rStyle w:val="Hyperlink"/>
-            <w:i/>
-            <w:color w:val="00B050"/>
-            <w:sz w:val="20"/>
-            <w:szCs w:val="20"/>
-            <w:lang w:val="en-US"/>
-          </w:rPr>
-          <w:t>https://github.com/kreinhard/merlin/tree/master/merlin-core</w:t>
-        </w:r>
-      </w:hyperlink>
+        <w:tab/>
+      </w:r>
       <w:r>
         <w:rPr>
           <w:i/>
@@ -720,76 +1095,132 @@
           <w:szCs w:val="20"/>
           <w:lang w:val="en-US"/>
         </w:rPr>
-        <w:t>.  *}</w:t>
-      </w:r>
-    </w:p>
-    <w:p>
-      <w:pPr>
-        <w:rPr>
-          <w:lang w:val="en-US"/>
-        </w:rPr>
-      </w:pPr>
-      <w:r>
-        <w:rPr>
-          <w:color w:val="FF0000"/>
-          <w:sz w:val="20"/>
-          <w:szCs w:val="20"/>
-          <w:highlight w:val="yellow"/>
-          <w:lang w:val="en-US"/>
-        </w:rPr>
-        <w:t>{template</w:t>
-      </w:r>
-      <w:r>
-        <w:rPr>
-          <w:color w:val="FF0000"/>
-          <w:sz w:val="20"/>
-          <w:szCs w:val="20"/>
-          <w:highlight w:val="yellow"/>
-          <w:lang w:val="en-US"/>
-        </w:rPr>
-        <w:t>Definition</w:t>
-      </w:r>
-      <w:r>
-        <w:rPr>
-          <w:color w:val="FF0000"/>
-          <w:sz w:val="20"/>
-          <w:szCs w:val="20"/>
-          <w:highlight w:val="yellow"/>
-          <w:lang w:val="en-US"/>
-        </w:rPr>
-        <w:t>.name</w:t>
-      </w:r>
-      <w:r>
-        <w:rPr>
-          <w:color w:val="FF0000"/>
-          <w:sz w:val="20"/>
-          <w:szCs w:val="20"/>
-          <w:highlight w:val="yellow"/>
-          <w:lang w:val="en-US"/>
-        </w:rPr>
-        <w:t xml:space="preserve"> = “</w:t>
-      </w:r>
-      <w:r>
-        <w:rPr>
-          <w:color w:val="FF0000"/>
-          <w:sz w:val="20"/>
-          <w:szCs w:val="20"/>
-          <w:highlight w:val="yellow"/>
-          <w:lang w:val="en-US"/>
-        </w:rPr>
-        <w:t>Employment c</w:t>
+        <w:t>For understanding the following, optional specification of a template definition please r</w:t>
       </w:r>
       <w:bookmarkStart w:id="0" w:name="_GoBack"/>
       <w:bookmarkEnd w:id="0"/>
       <w:r>
         <w:rPr>
+          <w:i/>
+          <w:color w:val="00B050"/>
+          <w:sz w:val="20"/>
+          <w:szCs w:val="20"/>
+          <w:lang w:val="en-US"/>
+        </w:rPr>
+        <w:t>efer</w:t>
+      </w:r>
+    </w:p>
+    <w:p>
+      <w:pPr>
+        <w:ind w:firstLine="708"/>
+        <w:rPr>
+          <w:i/>
+          <w:sz w:val="20"/>
+          <w:szCs w:val="20"/>
+          <w:lang w:val="en-US"/>
+        </w:rPr>
+      </w:pPr>
+      <w:r>
+        <w:rPr>
+          <w:i/>
+          <w:color w:val="00B050"/>
+          <w:sz w:val="20"/>
+          <w:szCs w:val="20"/>
+          <w:lang w:val="en-US"/>
+        </w:rPr>
+        <w:t xml:space="preserve"> </w:t>
+      </w:r>
+      <w:r>
+        <w:rPr>
+          <w:rStyle w:val="Hyperlink"/>
+          <w:i/>
+          <w:color w:val="00B050"/>
+          <w:sz w:val="20"/>
+          <w:szCs w:val="20"/>
+          <w:lang w:val="en-US"/>
+        </w:rPr>
+        <w:fldChar w:fldCharType="begin"/>
+      </w:r>
+      <w:r>
+        <w:rPr>
+          <w:rStyle w:val="Hyperlink"/>
+          <w:i/>
+          <w:color w:val="00B050"/>
+          <w:sz w:val="20"/>
+          <w:szCs w:val="20"/>
+          <w:lang w:val="en-US"/>
+        </w:rPr>
+        <w:instrText xml:space="preserve"> HYPERLINK "https://github.com/kreinhard/merlin/tree/master/merlin-core" </w:instrText>
+      </w:r>
+      <w:r>
+        <w:rPr>
+          <w:rStyle w:val="Hyperlink"/>
+          <w:i/>
+          <w:color w:val="00B050"/>
+          <w:sz w:val="20"/>
+          <w:szCs w:val="20"/>
+          <w:lang w:val="en-US"/>
+        </w:rPr>
+        <w:fldChar w:fldCharType="separate"/>
+      </w:r>
+      <w:r>
+        <w:rPr>
+          <w:rStyle w:val="Hyperlink"/>
+          <w:i/>
+          <w:color w:val="00B050"/>
+          <w:sz w:val="20"/>
+          <w:szCs w:val="20"/>
+          <w:lang w:val="en-US"/>
+        </w:rPr>
+        <w:t>https://github.com/kreinhard/merlin/tree/master/merlin-core</w:t>
+      </w:r>
+      <w:r>
+        <w:rPr>
+          <w:rStyle w:val="Hyperlink"/>
+          <w:i/>
+          <w:color w:val="00B050"/>
+          <w:sz w:val="20"/>
+          <w:szCs w:val="20"/>
+          <w:lang w:val="en-US"/>
+        </w:rPr>
+        <w:fldChar w:fldCharType="end"/>
+      </w:r>
+      <w:r>
+        <w:rPr>
+          <w:i/>
+          <w:color w:val="00B050"/>
+          <w:sz w:val="20"/>
+          <w:szCs w:val="20"/>
+          <w:lang w:val="en-US"/>
+        </w:rPr>
+        <w:t xml:space="preserve">. </w:t>
+      </w:r>
+      <w:r>
+        <w:rPr>
+          <w:i/>
+          <w:color w:val="00B050"/>
+          <w:sz w:val="20"/>
+          <w:szCs w:val="20"/>
+          <w:lang w:val="en-US"/>
+        </w:rPr>
+        <w:t>*}</w:t>
+      </w:r>
+    </w:p>
+    <w:p>
+      <w:pPr>
+        <w:rPr>
+          <w:lang w:val="en-US"/>
+        </w:rPr>
+      </w:pPr>
+      <w:r>
+        <w:rPr>
           <w:color w:val="FF0000"/>
           <w:sz w:val="20"/>
           <w:szCs w:val="20"/>
           <w:highlight w:val="yellow"/>
           <w:lang w:val="en-US"/>
         </w:rPr>
-        <w:t>ontract template</w:t>
+        <w:t>{template</w:t>
       </w:r>
       <w:r>
         <w:rPr>
@@ -799,7 +1230,79 @@
           <w:highlight w:val="yellow"/>
           <w:lang w:val="en-US"/>
         </w:rPr>
-        <w:t>“}</w:t>
+        <w:t>Definition</w:t>
+      </w:r>
+      <w:r>
+        <w:rPr>
+          <w:color w:val="FF0000"/>
+          <w:sz w:val="20"/>
+          <w:szCs w:val="20"/>
+          <w:highlight w:val="yellow"/>
+          <w:lang w:val="en-US"/>
+        </w:rPr>
+        <w:t>.name</w:t>
+      </w:r>
+      <w:r>
+        <w:rPr>
+          <w:color w:val="FF0000"/>
+          <w:sz w:val="20"/>
+          <w:szCs w:val="20"/>
+          <w:highlight w:val="yellow"/>
+          <w:lang w:val="en-US"/>
+        </w:rPr>
+        <w:t xml:space="preserve"> = “</w:t>
+      </w:r>
+      <w:r>
+        <w:rPr>
+          <w:color w:val="FF0000"/>
+          <w:sz w:val="20"/>
+          <w:szCs w:val="20"/>
+          <w:highlight w:val="yellow"/>
+          <w:lang w:val="en-US"/>
+        </w:rPr>
+        <w:t>Employment c</w:t>
+      </w:r>
+      <w:r>
+        <w:rPr>
+          <w:color w:val="FF0000"/>
+          <w:sz w:val="20"/>
+          <w:szCs w:val="20"/>
+          <w:highlight w:val="yellow"/>
+          <w:lang w:val="en-US"/>
+        </w:rPr>
+        <w:t xml:space="preserve">ontract </w:t>
+      </w:r>
+      <w:proofErr w:type="gramStart"/>
+      <w:r>
+        <w:rPr>
+          <w:color w:val="FF0000"/>
+          <w:sz w:val="20"/>
+          <w:szCs w:val="20"/>
+          <w:highlight w:val="yellow"/>
+          <w:lang w:val="en-US"/>
+        </w:rPr>
+        <w:t>template</w:t>
+      </w:r>
+      <w:r>
+        <w:rPr>
+          <w:color w:val="FF0000"/>
+          <w:sz w:val="20"/>
+          <w:szCs w:val="20"/>
+          <w:highlight w:val="yellow"/>
+          <w:lang w:val="en-US"/>
+        </w:rPr>
+        <w:t>“</w:t>
+      </w:r>
+      <w:proofErr w:type="gramEnd"/>
+      <w:r>
+        <w:rPr>
+          <w:color w:val="FF0000"/>
+          <w:sz w:val="20"/>
+          <w:szCs w:val="20"/>
+          <w:highlight w:val="yellow"/>
+          <w:lang w:val="en-US"/>
+        </w:rPr>
+        <w:t>}</w:t>
       </w:r>
     </w:p>
     <w:sectPr>
@@ -1331,6 +1834,7 @@
   <w:style w:type="character" w:default="1" w:styleId="Absatz-Standardschriftart">
     <w:name w:val="Default Paragraph Font"/>
     <w:uiPriority w:val="1"/>
+    <w:semiHidden/>
     <w:unhideWhenUsed/>
   </w:style>
   <w:style w:type="table" w:default="1" w:styleId="NormaleTabelle">

</xml_diff>

<commit_message>
TemplateDefintion.id isn't a generated value anymore. TemplateDefinition.name is now TemplateDefinition.Id.
</commit_message>
<xml_diff>
--- a/examples/templates/EmploymentContractTemplate.docx
+++ b/examples/templates/EmploymentContractTemplate.docx
@@ -751,75 +751,85 @@
         </w:rPr>
         <w:t xml:space="preserve"> </w:t>
       </w:r>
+      <w:r>
+        <w:rPr>
+          <w:i/>
+          <w:color w:val="00B050"/>
+          <w:sz w:val="20"/>
+          <w:szCs w:val="20"/>
+          <w:lang w:val="en-US"/>
+        </w:rPr>
+        <w:t>https://github.com/kreinhard/merlin/tree/master/merlin-core</w:t>
+      </w:r>
+      <w:r>
+        <w:rPr>
+          <w:i/>
+          <w:color w:val="00B050"/>
+          <w:sz w:val="20"/>
+          <w:szCs w:val="20"/>
+          <w:lang w:val="en-US"/>
+        </w:rPr>
+        <w:t xml:space="preserve">. </w:t>
+      </w:r>
+      <w:r>
+        <w:rPr>
+          <w:i/>
+          <w:color w:val="00B050"/>
+          <w:sz w:val="20"/>
+          <w:szCs w:val="20"/>
+          <w:lang w:val="en-US"/>
+        </w:rPr>
+        <w:t>*}</w:t>
+      </w:r>
+    </w:p>
+    <w:p>
+      <w:pPr>
+        <w:rPr>
+          <w:lang w:val="en-US"/>
+        </w:rPr>
+      </w:pPr>
+      <w:r>
+        <w:rPr>
+          <w:color w:val="FF0000"/>
+          <w:sz w:val="20"/>
+          <w:szCs w:val="20"/>
+          <w:highlight w:val="yellow"/>
+          <w:lang w:val="en-US"/>
+        </w:rPr>
+        <w:t>{template</w:t>
+      </w:r>
+      <w:r>
+        <w:rPr>
+          <w:color w:val="FF0000"/>
+          <w:sz w:val="20"/>
+          <w:szCs w:val="20"/>
+          <w:highlight w:val="yellow"/>
+          <w:lang w:val="en-US"/>
+        </w:rPr>
+        <w:t>Definition</w:t>
+      </w:r>
+      <w:r>
+        <w:rPr>
+          <w:color w:val="FF0000"/>
+          <w:sz w:val="20"/>
+          <w:szCs w:val="20"/>
+          <w:highlight w:val="yellow"/>
+          <w:lang w:val="en-US"/>
+        </w:rPr>
+        <w:t>.</w:t>
+      </w:r>
+      <w:r>
+        <w:rPr>
+          <w:color w:val="FF0000"/>
+          <w:sz w:val="20"/>
+          <w:szCs w:val="20"/>
+          <w:highlight w:val="yellow"/>
+          <w:lang w:val="en-US"/>
+        </w:rPr>
+        <w:t>id</w:t>
+      </w:r>
       <w:bookmarkStart w:id="0" w:name="_GoBack"/>
       <w:bookmarkEnd w:id="0"/>
-      <w:r>
-        <w:rPr>
-          <w:i/>
-          <w:color w:val="00B050"/>
-          <w:sz w:val="20"/>
-          <w:szCs w:val="20"/>
-          <w:lang w:val="en-US"/>
-        </w:rPr>
-        <w:t>https://github.com/kreinhard/merlin/tree/master/merlin-core</w:t>
-      </w:r>
-      <w:r>
-        <w:rPr>
-          <w:i/>
-          <w:color w:val="00B050"/>
-          <w:sz w:val="20"/>
-          <w:szCs w:val="20"/>
-          <w:lang w:val="en-US"/>
-        </w:rPr>
-        <w:t xml:space="preserve">. </w:t>
-      </w:r>
-      <w:r>
-        <w:rPr>
-          <w:i/>
-          <w:color w:val="00B050"/>
-          <w:sz w:val="20"/>
-          <w:szCs w:val="20"/>
-          <w:lang w:val="en-US"/>
-        </w:rPr>
-        <w:t>*}</w:t>
-      </w:r>
-    </w:p>
-    <w:p>
-      <w:pPr>
-        <w:rPr>
-          <w:lang w:val="en-US"/>
-        </w:rPr>
-      </w:pPr>
-      <w:r>
-        <w:rPr>
-          <w:color w:val="FF0000"/>
-          <w:sz w:val="20"/>
-          <w:szCs w:val="20"/>
-          <w:highlight w:val="yellow"/>
-          <w:lang w:val="en-US"/>
-        </w:rPr>
-        <w:t>{template</w:t>
-      </w:r>
-      <w:r>
-        <w:rPr>
-          <w:color w:val="FF0000"/>
-          <w:sz w:val="20"/>
-          <w:szCs w:val="20"/>
-          <w:highlight w:val="yellow"/>
-          <w:lang w:val="en-US"/>
-        </w:rPr>
-        <w:t>Definition</w:t>
-      </w:r>
-      <w:r>
-        <w:rPr>
-          <w:color w:val="FF0000"/>
-          <w:sz w:val="20"/>
-          <w:szCs w:val="20"/>
-          <w:highlight w:val="yellow"/>
-          <w:lang w:val="en-US"/>
-        </w:rPr>
-        <w:t>.name</w:t>
-      </w:r>
       <w:r>
         <w:rPr>
           <w:color w:val="FF0000"/>
@@ -1390,6 +1400,7 @@
   <w:style w:type="character" w:default="1" w:styleId="Absatz-Standardschriftart">
     <w:name w:val="Default Paragraph Font"/>
     <w:uiPriority w:val="1"/>
+    <w:semiHidden/>
     <w:unhideWhenUsed/>
   </w:style>
   <w:style w:type="table" w:default="1" w:styleId="NormaleTabelle">

</xml_diff>

<commit_message>
templateDefinition.id => templateDefinition.refid. id for templates added.
</commit_message>
<xml_diff>
--- a/examples/templates/EmploymentContractTemplate.docx
+++ b/examples/templates/EmploymentContractTemplate.docx
@@ -263,6 +263,50 @@
     </w:p>
     <w:p>
       <w:pPr>
+        <w:rPr>
+          <w:lang w:val="en"/>
+        </w:rPr>
+      </w:pPr>
+    </w:p>
+    <w:p>
+      <w:pPr>
+        <w:rPr>
+          <w:rFonts w:ascii="Calibri" w:hAnsi="Calibri" w:cs="Calibri"/>
+          <w:color w:val="000000"/>
+          <w:sz w:val="22"/>
+          <w:szCs w:val="22"/>
+        </w:rPr>
+      </w:pPr>
+      <w:r>
+        <w:rPr>
+          <w:rFonts w:ascii="Calibri" w:hAnsi="Calibri" w:cs="Calibri"/>
+          <w:color w:val="000000"/>
+          <w:sz w:val="22"/>
+          <w:szCs w:val="22"/>
+        </w:rPr>
+        <w:t>${</w:t>
+      </w:r>
+      <w:r>
+        <w:rPr>
+          <w:rFonts w:ascii="Calibri" w:hAnsi="Calibri" w:cs="Calibri"/>
+          <w:color w:val="000000"/>
+          <w:sz w:val="22"/>
+          <w:szCs w:val="22"/>
+        </w:rPr>
+        <w:t>him_her</w:t>
+      </w:r>
+      <w:r>
+        <w:rPr>
+          <w:rFonts w:ascii="Calibri" w:hAnsi="Calibri" w:cs="Calibri"/>
+          <w:color w:val="000000"/>
+          <w:sz w:val="22"/>
+          <w:szCs w:val="22"/>
+        </w:rPr>
+        <w:t>} working place</w:t>
+      </w:r>
+    </w:p>
+    <w:p>
+      <w:pPr>
         <w:pStyle w:val="berschrift1"/>
         <w:rPr>
           <w:lang w:val="en"/>
@@ -431,7 +475,37 @@
         <w:rPr>
           <w:lang w:val="en-US"/>
         </w:rPr>
-        <w:t>${He_She} will get only ${LeaveDays} per year</w:t>
+        <w:t>${He_She} will get only ${</w:t>
+      </w:r>
+      <w:r>
+        <w:rPr>
+          <w:lang w:val="en-US"/>
+        </w:rPr>
+        <w:t xml:space="preserve"> </w:t>
+      </w:r>
+      <w:r>
+        <w:rPr>
+          <w:lang w:val="en-US"/>
+        </w:rPr>
+        <w:t>NumberOf</w:t>
+      </w:r>
+      <w:r>
+        <w:rPr>
+          <w:lang w:val="en-US"/>
+        </w:rPr>
+        <w:t>LeaveDays</w:t>
+      </w:r>
+      <w:r>
+        <w:rPr>
+          <w:lang w:val="en-US"/>
+        </w:rPr>
+        <w:t xml:space="preserve"> </w:t>
+      </w:r>
+      <w:r>
+        <w:rPr>
+          <w:lang w:val="en-US"/>
+        </w:rPr>
+        <w:t>} per year</w:t>
       </w:r>
       <w:r>
         <w:rPr>
@@ -708,7 +782,7 @@
           <w:szCs w:val="20"/>
           <w:lang w:val="en-US"/>
         </w:rPr>
-        <w:t>For understanding the following, optional specification of a template definition please refer</w:t>
+        <w:t>It’s optional but useful for serial letter functionality to give this template a name:</w:t>
       </w:r>
       <w:r>
         <w:rPr>
@@ -718,11 +792,9 @@
           <w:szCs w:val="20"/>
           <w:lang w:val="en-US"/>
         </w:rPr>
-        <w:t xml:space="preserve"> *}</w:t>
-      </w:r>
-    </w:p>
-    <w:p>
-      <w:pPr>
+        <w:t xml:space="preserve"> </w:t>
+      </w:r>
+      <w:r>
         <w:rPr>
           <w:i/>
           <w:color w:val="00B050"/>
@@ -730,8 +802,68 @@
           <w:szCs w:val="20"/>
           <w:lang w:val="en-US"/>
         </w:rPr>
-      </w:pPr>
-      <w:r>
+        <w:t>*}</w:t>
+      </w:r>
+    </w:p>
+    <w:p>
+      <w:pPr>
+        <w:rPr>
+          <w:lang w:val="en-US"/>
+        </w:rPr>
+      </w:pPr>
+      <w:r>
+        <w:rPr>
+          <w:color w:val="FF0000"/>
+          <w:sz w:val="20"/>
+          <w:szCs w:val="20"/>
+          <w:highlight w:val="yellow"/>
+          <w:lang w:val="en-US"/>
+        </w:rPr>
+        <w:t>{</w:t>
+      </w:r>
+      <w:r>
+        <w:rPr>
+          <w:color w:val="FF0000"/>
+          <w:sz w:val="20"/>
+          <w:szCs w:val="20"/>
+          <w:highlight w:val="yellow"/>
+          <w:lang w:val="en-US"/>
+        </w:rPr>
+        <w:t>id</w:t>
+      </w:r>
+      <w:r>
+        <w:rPr>
+          <w:color w:val="FF0000"/>
+          <w:sz w:val="20"/>
+          <w:szCs w:val="20"/>
+          <w:highlight w:val="yellow"/>
+          <w:lang w:val="en-US"/>
+        </w:rPr>
+        <w:t xml:space="preserve"> = “</w:t>
+      </w:r>
+      <w:r>
+        <w:rPr>
+          <w:color w:val="FF0000"/>
+          <w:sz w:val="20"/>
+          <w:szCs w:val="20"/>
+          <w:highlight w:val="yellow"/>
+          <w:lang w:val="en-US"/>
+        </w:rPr>
+        <w:t>Employment contract template</w:t>
+      </w:r>
+      <w:r>
+        <w:rPr>
+          <w:color w:val="FF0000"/>
+          <w:sz w:val="20"/>
+          <w:szCs w:val="20"/>
+          <w:highlight w:val="yellow"/>
+          <w:lang w:val="en-US"/>
+        </w:rPr>
+        <w:t>“}</w:t>
+      </w:r>
+    </w:p>
+    <w:p>
+      <w:pPr>
         <w:rPr>
           <w:i/>
           <w:color w:val="00B050"/>
@@ -739,8 +871,7 @@
           <w:szCs w:val="20"/>
           <w:lang w:val="en-US"/>
         </w:rPr>
-        <w:t>{*</w:t>
-      </w:r>
+      </w:pPr>
       <w:r>
         <w:rPr>
           <w:i/>
@@ -749,7 +880,7 @@
           <w:szCs w:val="20"/>
           <w:lang w:val="en-US"/>
         </w:rPr>
-        <w:t xml:space="preserve"> </w:t>
+        <w:t>{*</w:t>
       </w:r>
       <w:r>
         <w:rPr>
@@ -759,7 +890,7 @@
           <w:szCs w:val="20"/>
           <w:lang w:val="en-US"/>
         </w:rPr>
-        <w:t>https://github.com/kreinhard/merlin/tree/master/merlin-core</w:t>
+        <w:t xml:space="preserve"> </w:t>
       </w:r>
       <w:r>
         <w:rPr>
@@ -769,7 +900,7 @@
           <w:szCs w:val="20"/>
           <w:lang w:val="en-US"/>
         </w:rPr>
-        <w:t xml:space="preserve">. </w:t>
+        <w:t>For understanding the following, optional specification of a template definition</w:t>
       </w:r>
       <w:r>
         <w:rPr>
@@ -779,6 +910,97 @@
           <w:szCs w:val="20"/>
           <w:lang w:val="en-US"/>
         </w:rPr>
+        <w:t xml:space="preserve"> </w:t>
+      </w:r>
+      <w:r>
+        <w:rPr>
+          <w:i/>
+          <w:color w:val="00B050"/>
+          <w:sz w:val="20"/>
+          <w:szCs w:val="20"/>
+          <w:lang w:val="en-US"/>
+        </w:rPr>
+        <w:t>and id</w:t>
+      </w:r>
+      <w:r>
+        <w:rPr>
+          <w:i/>
+          <w:color w:val="00B050"/>
+          <w:sz w:val="20"/>
+          <w:szCs w:val="20"/>
+          <w:lang w:val="en-US"/>
+        </w:rPr>
+        <w:t xml:space="preserve"> please refer</w:t>
+      </w:r>
+      <w:r>
+        <w:rPr>
+          <w:i/>
+          <w:color w:val="00B050"/>
+          <w:sz w:val="20"/>
+          <w:szCs w:val="20"/>
+          <w:lang w:val="en-US"/>
+        </w:rPr>
+        <w:t xml:space="preserve"> *}</w:t>
+      </w:r>
+    </w:p>
+    <w:p>
+      <w:pPr>
+        <w:rPr>
+          <w:i/>
+          <w:color w:val="00B050"/>
+          <w:sz w:val="20"/>
+          <w:szCs w:val="20"/>
+          <w:lang w:val="en-US"/>
+        </w:rPr>
+      </w:pPr>
+      <w:r>
+        <w:rPr>
+          <w:i/>
+          <w:color w:val="00B050"/>
+          <w:sz w:val="20"/>
+          <w:szCs w:val="20"/>
+          <w:lang w:val="en-US"/>
+        </w:rPr>
+        <w:t>{*</w:t>
+      </w:r>
+      <w:r>
+        <w:rPr>
+          <w:i/>
+          <w:color w:val="00B050"/>
+          <w:sz w:val="20"/>
+          <w:szCs w:val="20"/>
+          <w:lang w:val="en-US"/>
+        </w:rPr>
+        <w:t xml:space="preserve"> </w:t>
+      </w:r>
+      <w:r>
+        <w:rPr>
+          <w:i/>
+          <w:color w:val="00B050"/>
+          <w:sz w:val="20"/>
+          <w:szCs w:val="20"/>
+          <w:lang w:val="en-US"/>
+        </w:rPr>
+        <w:t>https://github.com/kreinhard/merlin/tree/master/merlin-core</w:t>
+      </w:r>
+      <w:r>
+        <w:rPr>
+          <w:i/>
+          <w:color w:val="00B050"/>
+          <w:sz w:val="20"/>
+          <w:szCs w:val="20"/>
+          <w:lang w:val="en-US"/>
+        </w:rPr>
+        <w:t xml:space="preserve">. </w:t>
+      </w:r>
+      <w:r>
+        <w:rPr>
+          <w:i/>
+          <w:color w:val="00B050"/>
+          <w:sz w:val="20"/>
+          <w:szCs w:val="20"/>
+          <w:lang w:val="en-US"/>
+        </w:rPr>
         <w:t>*}</w:t>
       </w:r>
     </w:p>
@@ -826,7 +1048,7 @@
           <w:highlight w:val="yellow"/>
           <w:lang w:val="en-US"/>
         </w:rPr>
-        <w:t>id</w:t>
+        <w:t>refid</w:t>
       </w:r>
       <w:bookmarkStart w:id="0" w:name="_GoBack"/>
       <w:bookmarkEnd w:id="0"/>
@@ -858,7 +1080,17 @@
           <w:highlight w:val="yellow"/>
           <w:lang w:val="en-US"/>
         </w:rPr>
-        <w:t>ontract template</w:t>
+        <w:t xml:space="preserve">ontract </w:t>
+      </w:r>
+      <w:r>
+        <w:rPr>
+          <w:color w:val="FF0000"/>
+          <w:sz w:val="20"/>
+          <w:szCs w:val="20"/>
+          <w:highlight w:val="yellow"/>
+          <w:lang w:val="en-US"/>
+        </w:rPr>
+        <w:t>definition</w:t>
       </w:r>
       <w:r>
         <w:rPr>
@@ -1372,6 +1604,11 @@
   <w:style w:type="paragraph" w:default="1" w:styleId="Standard">
     <w:name w:val="Normal"/>
     <w:qFormat/>
+    <w:rsid w:val="00D804ED"/>
+    <w:rPr>
+      <w:rFonts w:ascii="Times New Roman" w:eastAsia="Times New Roman" w:hAnsi="Times New Roman" w:cs="Times New Roman"/>
+      <w:lang w:eastAsia="de-DE"/>
+    </w:rPr>
   </w:style>
   <w:style w:type="paragraph" w:styleId="berschrift1">
     <w:name w:val="heading 1"/>
@@ -1395,6 +1632,7 @@
       <w:color w:val="2F5496" w:themeColor="accent1" w:themeShade="BF"/>
       <w:sz w:val="32"/>
       <w:szCs w:val="32"/>
+      <w:lang w:eastAsia="en-US"/>
     </w:rPr>
   </w:style>
   <w:style w:type="character" w:default="1" w:styleId="Absatz-Standardschriftart">
@@ -1458,8 +1696,10 @@
     <w:unhideWhenUsed/>
     <w:rsid w:val="00955680"/>
     <w:rPr>
+      <w:rFonts w:asciiTheme="minorHAnsi" w:eastAsiaTheme="minorHAnsi" w:hAnsiTheme="minorHAnsi" w:cstheme="minorBidi"/>
       <w:sz w:val="20"/>
       <w:szCs w:val="20"/>
+      <w:lang w:eastAsia="en-US"/>
     </w:rPr>
   </w:style>
   <w:style w:type="character" w:customStyle="1" w:styleId="KommentartextZchn">
@@ -1511,7 +1751,6 @@
     <w:unhideWhenUsed/>
     <w:rsid w:val="00955680"/>
     <w:rPr>
-      <w:rFonts w:ascii="Times New Roman" w:hAnsi="Times New Roman"/>
       <w:sz w:val="18"/>
       <w:szCs w:val="18"/>
     </w:rPr>

</xml_diff>